<commit_message>
Balance update and sound effects
Balanced jump height for player, added sound effects.
</commit_message>
<xml_diff>
--- a/MobileDevelopmentDesignDoc.docx
+++ b/MobileDevelopmentDesignDoc.docx
@@ -319,7 +319,7 @@
                     <w:szCs w:val="24"/>
                     <w:lang w:val="en-US"/>
                   </w:rPr>
-                  <w:t>1</w:t>
+                  <w:t>2</w:t>
                 </w:r>
                 <w:r>
                   <w:rPr>
@@ -1213,18 +1213,20 @@
     <w:p>
       <w:pPr>
         <w:rPr>
-          <w:sz w:val="24"/>
-          <w:szCs w:val="24"/>
-        </w:rPr>
-      </w:pPr>
-      <w:r>
-        <w:rPr>
-          <w:rFonts w:hint="default"/>
-          <w:sz w:val="24"/>
-          <w:szCs w:val="24"/>
-          <w:lang w:val="en-CA"/>
-        </w:rPr>
-        <w:t xml:space="preserve">Version 0.1 - Initial asset creation and game planning, </w:t>
+          <w:rFonts w:hint="default"/>
+          <w:sz w:val="24"/>
+          <w:szCs w:val="24"/>
+          <w:lang w:val="en-US"/>
+        </w:rPr>
+      </w:pPr>
+      <w:r>
+        <w:rPr>
+          <w:rFonts w:hint="default"/>
+          <w:sz w:val="24"/>
+          <w:szCs w:val="24"/>
+          <w:lang w:val="en-CA"/>
+        </w:rPr>
+        <w:t xml:space="preserve">Version 1 - Initial asset creation and game planning, </w:t>
       </w:r>
       <w:r>
         <w:rPr>
@@ -1234,6 +1236,23 @@
           <w:lang w:val="en-US"/>
         </w:rPr>
         <w:t>November 10, 2020</w:t>
+      </w:r>
+    </w:p>
+    <w:p>
+      <w:pPr>
+        <w:rPr>
+          <w:sz w:val="24"/>
+          <w:szCs w:val="24"/>
+        </w:rPr>
+      </w:pPr>
+      <w:r>
+        <w:rPr>
+          <w:rFonts w:hint="default"/>
+          <w:sz w:val="24"/>
+          <w:szCs w:val="24"/>
+          <w:lang w:val="en-US"/>
+        </w:rPr>
+        <w:t>Version 2 - Feature complete game, December 7, 2020</w:t>
       </w:r>
       <w:r>
         <w:rPr>
@@ -1480,7 +1499,7 @@
           <w:szCs w:val="24"/>
           <w:lang w:val="en-US"/>
         </w:rPr>
-        <w:t xml:space="preserve"> will be a joystick in the lower left hand side and two buttons on the right, for jumping and attacking.</w:t>
+        <w:t xml:space="preserve"> are the joystick in the bottom left corner for moving left and right. A button to attack, B button to jump.</w:t>
       </w:r>
     </w:p>
     <w:p>
@@ -1566,7 +1585,7 @@
           <w:bCs/>
           <w:sz w:val="24"/>
           <w:szCs w:val="24"/>
-          <w:lang w:val="en-CA"/>
+          <w:lang w:val="en-US"/>
         </w:rPr>
       </w:pPr>
       <w:r>
@@ -1579,6 +1598,17 @@
           <w:lang w:val="en-CA"/>
         </w:rPr>
         <w:t>Main Menu sketch, How to play/controls sketch</w:t>
+      </w:r>
+      <w:r>
+        <w:rPr>
+          <w:rFonts w:hint="default"/>
+          <w:b w:val="0"/>
+          <w:bCs/>
+          <w:sz w:val="24"/>
+          <w:szCs w:val="24"/>
+          <w:lang w:val="en-US"/>
+        </w:rPr>
+        <w:t>, game-play screenshot</w:t>
       </w:r>
     </w:p>
     <w:p>
@@ -1644,8 +1674,8 @@
       <w:r>
         <w:drawing>
           <wp:inline distT="0" distB="0" distL="114300" distR="114300">
-            <wp:extent cx="2795905" cy="1943100"/>
-            <wp:effectExtent l="0" t="0" r="8255" b="7620"/>
+            <wp:extent cx="2302510" cy="1600200"/>
+            <wp:effectExtent l="0" t="0" r="13970" b="0"/>
             <wp:docPr id="7" name="Picture 3"/>
             <wp:cNvGraphicFramePr>
               <a:graphicFrameLocks xmlns:a="http://schemas.openxmlformats.org/drawingml/2006/main" noChangeAspect="1"/>
@@ -1668,7 +1698,50 @@
                   <pic:spPr>
                     <a:xfrm>
                       <a:off x="0" y="0"/>
-                      <a:ext cx="2795905" cy="1943100"/>
+                      <a:ext cx="2302510" cy="1600200"/>
+                    </a:xfrm>
+                    <a:prstGeom prst="rect">
+                      <a:avLst/>
+                    </a:prstGeom>
+                    <a:noFill/>
+                    <a:ln>
+                      <a:noFill/>
+                    </a:ln>
+                  </pic:spPr>
+                </pic:pic>
+              </a:graphicData>
+            </a:graphic>
+          </wp:inline>
+        </w:drawing>
+      </w:r>
+      <w:r>
+        <w:drawing>
+          <wp:inline distT="0" distB="0" distL="114300" distR="114300">
+            <wp:extent cx="4264660" cy="1993265"/>
+            <wp:effectExtent l="0" t="0" r="2540" b="3175"/>
+            <wp:docPr id="8" name="Picture 1"/>
+            <wp:cNvGraphicFramePr>
+              <a:graphicFrameLocks xmlns:a="http://schemas.openxmlformats.org/drawingml/2006/main" noChangeAspect="1"/>
+            </wp:cNvGraphicFramePr>
+            <a:graphic xmlns:a="http://schemas.openxmlformats.org/drawingml/2006/main">
+              <a:graphicData uri="http://schemas.openxmlformats.org/drawingml/2006/picture">
+                <pic:pic xmlns:pic="http://schemas.openxmlformats.org/drawingml/2006/picture">
+                  <pic:nvPicPr>
+                    <pic:cNvPr id="8" name="Picture 1"/>
+                    <pic:cNvPicPr>
+                      <a:picLocks noChangeAspect="1"/>
+                    </pic:cNvPicPr>
+                  </pic:nvPicPr>
+                  <pic:blipFill>
+                    <a:blip r:embed="rId11"/>
+                    <a:stretch>
+                      <a:fillRect/>
+                    </a:stretch>
+                  </pic:blipFill>
+                  <pic:spPr>
+                    <a:xfrm>
+                      <a:off x="0" y="0"/>
+                      <a:ext cx="4264660" cy="1993265"/>
                     </a:xfrm>
                     <a:prstGeom prst="rect">
                       <a:avLst/>
@@ -1782,7 +1855,7 @@
                     </pic:cNvPicPr>
                   </pic:nvPicPr>
                   <pic:blipFill>
-                    <a:blip r:embed="rId11"/>
+                    <a:blip r:embed="rId12"/>
                     <a:stretch>
                       <a:fillRect/>
                     </a:stretch>
@@ -1860,20 +1933,9 @@
           <w:bCs/>
           <w:sz w:val="24"/>
           <w:szCs w:val="24"/>
-          <w:lang w:val="en-CA"/>
-        </w:rPr>
-        <w:t>Th</w:t>
-      </w:r>
-      <w:r>
-        <w:rPr>
-          <w:rFonts w:hint="default"/>
-          <w:b w:val="0"/>
-          <w:bCs/>
-          <w:sz w:val="24"/>
-          <w:szCs w:val="24"/>
-          <w:lang w:val="en-US"/>
-        </w:rPr>
-        <w:t xml:space="preserve">ere will be a single playable level, in which the player must use platforming skills to traverse a multitude of hazards, enemies, and the world itself. </w:t>
+          <w:lang w:val="en-US"/>
+        </w:rPr>
+        <w:t xml:space="preserve">The playable level has 3 platform challenges as well as multiple enemy encounters. The first platform the player will come across is the floating platform. It moves from one side to the other of an open spike pit. The next platform is a handy spring board/bouncy platform. This helps the player get up a to a higher area of the map. Lastly the player has to dash over breaking platforms that crumble after you step on them. </w:t>
       </w:r>
     </w:p>
     <w:p>
@@ -2009,28 +2071,38 @@
         </w:rPr>
         <w:t>Non-player Characters</w:t>
       </w:r>
-    </w:p>
-    <w:p>
-      <w:pPr>
-        <w:rPr>
-          <w:rFonts w:hint="default"/>
-          <w:b w:val="0"/>
-          <w:bCs/>
-          <w:sz w:val="24"/>
-          <w:szCs w:val="24"/>
-          <w:lang w:val="en-US"/>
-        </w:rPr>
-      </w:pPr>
-      <w:r>
-        <w:rPr>
-          <w:rFonts w:hint="default"/>
-          <w:b w:val="0"/>
-          <w:bCs/>
-          <w:sz w:val="24"/>
-          <w:szCs w:val="24"/>
-          <w:lang w:val="en-US"/>
-        </w:rPr>
-        <w:t>There is one enemy character that is also a knight. They can do everything the player can and multiple of these enemy knights will be placed around the level to challenge the players ability to overcome the deadly enemy.</w:t>
+      <w:r>
+        <w:rPr>
+          <w:rFonts w:hint="default"/>
+          <w:b/>
+          <w:sz w:val="24"/>
+          <w:szCs w:val="24"/>
+          <w:lang w:val="en-US"/>
+        </w:rPr>
+        <w:t>/Enemies</w:t>
+      </w:r>
+    </w:p>
+    <w:p>
+      <w:pPr>
+        <w:rPr>
+          <w:rFonts w:hint="default"/>
+          <w:b w:val="0"/>
+          <w:bCs/>
+          <w:sz w:val="24"/>
+          <w:szCs w:val="24"/>
+          <w:lang w:val="en-US"/>
+        </w:rPr>
+      </w:pPr>
+      <w:r>
+        <w:rPr>
+          <w:rFonts w:hint="default"/>
+          <w:b w:val="0"/>
+          <w:bCs/>
+          <w:sz w:val="24"/>
+          <w:szCs w:val="24"/>
+          <w:lang w:val="en-US"/>
+        </w:rPr>
+        <w:t>There is one enemy character that is also a knight. They patrol their little sections back and forth. If the player is foolish enough to go head on with an enemy knight they will get swung at, the enemy has a detection on the front to sense the player and attack appropriately.</w:t>
       </w:r>
     </w:p>
     <w:p>
@@ -2413,7 +2485,7 @@
                     </pic:cNvPicPr>
                   </pic:nvPicPr>
                   <pic:blipFill>
-                    <a:blip r:embed="rId12"/>
+                    <a:blip r:embed="rId13"/>
                     <a:stretch>
                       <a:fillRect/>
                     </a:stretch>
@@ -2459,7 +2531,7 @@
                     </pic:cNvPicPr>
                   </pic:nvPicPr>
                   <pic:blipFill>
-                    <a:blip r:embed="rId13"/>
+                    <a:blip r:embed="rId14"/>
                     <a:stretch>
                       <a:fillRect/>
                     </a:stretch>
@@ -2533,7 +2605,7 @@
           <w:szCs w:val="24"/>
           <w:lang w:val="en-US"/>
         </w:rPr>
-        <w:t>While designing this game I’m looking at creating a smooth platformer experience like Rayman. This allows the player to move, jump, and attack seamlessly. Some platformers focus more on puzzles, however this one will focus more on platforming skill and how to handle the danger ahead. Being a simple concept there’s a lot I can add to make this a fun mobile platformer.</w:t>
+        <w:t>While designing this game in hindsight for development the extra buttons meant I could only test accurately on a real device, however I feel the extra buttons for attacking and jumping add more control to the player. This game is designed as a starter/tutorial level for what could be a better full game.</w:t>
       </w:r>
     </w:p>
     <w:p>
@@ -3891,6 +3963,27 @@
 </file>
 
 <file path=customXml/item2.xml><?xml version="1.0" encoding="utf-8"?>
+<p:properties xmlns:p="http://schemas.microsoft.com/office/2006/metadata/properties" xmlns:xsi="http://www.w3.org/2001/XMLSchema-instance" xmlns:pc="http://schemas.microsoft.com/office/infopath/2007/PartnerControls"/>
+</file>
+
+<file path=customXml/item3.xml><?xml version="1.0" encoding="utf-8"?>
+<ct:contentTypeSchema xmlns:ct="http://schemas.microsoft.com/office/2006/metadata/contentType" xmlns:ma="http://schemas.microsoft.com/office/2006/metadata/properties/metaAttributes" ct:_="" ma:_="" ma:contentTypeName="TemplateFile" ma:contentTypeID="0x0101006EDDDB5EE6D98C44930B742096920B300400F5B6D36B3EF94B4E9A635CDF2A18F5B8" ma:contentTypeVersion="33" ma:contentTypeDescription="Create a new document." ma:contentTypeScope="" ma:versionID="37d3ec2b48d53e45b233ad8f52fe1b11"/>
+</file>
+
+<file path=customXml/item4.xml><?xml version="1.0" encoding="utf-8"?>
+<b:Sources xmlns:b="http://schemas.openxmlformats.org/officeDocument/2006/bibliography" xmlns="http://schemas.openxmlformats.org/officeDocument/2006/bibliography" SelectedStyle="\APA.XSL" StyleName="APA"/>
+</file>
+
+<file path=customXml/item5.xml><?xml version="1.0" encoding="utf-8"?>
+<?mso-contentType ?>
+<FormTemplates xmlns="http://schemas.microsoft.com/sharepoint/v3/contenttype/forms">
+  <Display>DocumentLibraryForm</Display>
+  <Edit>AssetEditForm</Edit>
+  <New>DocumentLibraryForm</New>
+</FormTemplates>
+</file>
+
+<file path=customXml/item6.xml><?xml version="1.0" encoding="utf-8"?>
 <CoverPageProperties xmlns="http://schemas.microsoft.com/office/2006/coverPageProps">
   <PublishDate>2020-09-10T00:00:00</PublishDate>
   <Abstract/>
@@ -3899,27 +3992,6 @@
   <CompanyFax/>
   <CompanyEmail/>
 </CoverPageProperties>
-</file>
-
-<file path=customXml/item3.xml><?xml version="1.0" encoding="utf-8"?>
-<?mso-contentType ?>
-<FormTemplates xmlns="http://schemas.microsoft.com/sharepoint/v3/contenttype/forms">
-  <Display>DocumentLibraryForm</Display>
-  <Edit>AssetEditForm</Edit>
-  <New>DocumentLibraryForm</New>
-</FormTemplates>
-</file>
-
-<file path=customXml/item4.xml><?xml version="1.0" encoding="utf-8"?>
-<b:Sources xmlns:b="http://schemas.openxmlformats.org/officeDocument/2006/bibliography" xmlns="http://schemas.openxmlformats.org/officeDocument/2006/bibliography" SelectedStyle="\APA.XSL" StyleName="APA"/>
-</file>
-
-<file path=customXml/item5.xml><?xml version="1.0" encoding="utf-8"?>
-<ct:contentTypeSchema xmlns:ct="http://schemas.microsoft.com/office/2006/metadata/contentType" xmlns:ma="http://schemas.microsoft.com/office/2006/metadata/properties/metaAttributes" ct:_="" ma:_="" ma:contentTypeName="TemplateFile" ma:contentTypeID="0x0101006EDDDB5EE6D98C44930B742096920B300400F5B6D36B3EF94B4E9A635CDF2A18F5B8" ma:contentTypeVersion="33" ma:contentTypeDescription="Create a new document." ma:contentTypeScope="" ma:versionID="37d3ec2b48d53e45b233ad8f52fe1b11"/>
-</file>
-
-<file path=customXml/item6.xml><?xml version="1.0" encoding="utf-8"?>
-<p:properties xmlns:p="http://schemas.microsoft.com/office/2006/metadata/properties" xmlns:xsi="http://www.w3.org/2001/XMLSchema-instance" xmlns:pc="http://schemas.microsoft.com/office/infopath/2007/PartnerControls"/>
 </file>
 
 <file path=customXml/itemProps1.xml><?xml version="1.0" encoding="utf-8"?>
@@ -3931,13 +4003,13 @@
 </file>
 
 <file path=customXml/itemProps2.xml><?xml version="1.0" encoding="utf-8"?>
-<ds:datastoreItem xmlns:ds="http://schemas.openxmlformats.org/officeDocument/2006/customXml" ds:itemID="{55AF091B-3C7A-41E3-B477-F2FDAA23CFDA}">
+<ds:datastoreItem xmlns:ds="http://schemas.openxmlformats.org/officeDocument/2006/customXml" ds:itemID="{6BD01D80-C71E-4C35-9EC9-AB4B2A68E7C1}">
   <ds:schemaRefs/>
 </ds:datastoreItem>
 </file>
 
 <file path=customXml/itemProps3.xml><?xml version="1.0" encoding="utf-8"?>
-<ds:datastoreItem xmlns:ds="http://schemas.openxmlformats.org/officeDocument/2006/customXml" ds:itemID="{DF8A6096-AC3C-41A5-9CB9-998E1823050B}">
+<ds:datastoreItem xmlns:ds="http://schemas.openxmlformats.org/officeDocument/2006/customXml" ds:itemID="{F9F1F569-4C10-4968-8575-367736BE939A}">
   <ds:schemaRefs/>
 </ds:datastoreItem>
 </file>
@@ -3949,13 +4021,13 @@
 </file>
 
 <file path=customXml/itemProps5.xml><?xml version="1.0" encoding="utf-8"?>
-<ds:datastoreItem xmlns:ds="http://schemas.openxmlformats.org/officeDocument/2006/customXml" ds:itemID="{F9F1F569-4C10-4968-8575-367736BE939A}">
+<ds:datastoreItem xmlns:ds="http://schemas.openxmlformats.org/officeDocument/2006/customXml" ds:itemID="{DF8A6096-AC3C-41A5-9CB9-998E1823050B}">
   <ds:schemaRefs/>
 </ds:datastoreItem>
 </file>
 
 <file path=customXml/itemProps6.xml><?xml version="1.0" encoding="utf-8"?>
-<ds:datastoreItem xmlns:ds="http://schemas.openxmlformats.org/officeDocument/2006/customXml" ds:itemID="{6BD01D80-C71E-4C35-9EC9-AB4B2A68E7C1}">
+<ds:datastoreItem xmlns:ds="http://schemas.openxmlformats.org/officeDocument/2006/customXml" ds:itemID="{55AF091B-3C7A-41E3-B477-F2FDAA23CFDA}">
   <ds:schemaRefs/>
 </ds:datastoreItem>
 </file>
</xml_diff>